<commit_message>
SLEASE completed IA media article and multiple choice test
</commit_message>
<xml_diff>
--- a/Modules/Image Processing/Coursework 1/ImageEnhancementCoureswork_1.docx
+++ b/Modules/Image Processing/Coursework 1/ImageEnhancementCoureswork_1.docx
@@ -20,8 +20,6 @@
       <w:r>
         <w:t>Code</w:t>
       </w:r>
-      <w:bookmarkStart w:id="0" w:name="_GoBack"/>
-      <w:bookmarkEnd w:id="0"/>
     </w:p>
     <w:p/>
     <w:p>
@@ -1544,19 +1542,110 @@
           <w:color w:val="00B050"/>
         </w:rPr>
       </w:pPr>
-    </w:p>
-    <w:p>
-      <w:pPr>
-        <w:rPr>
-          <w:color w:val="00B050"/>
-        </w:rPr>
-      </w:pPr>
       <w:r>
         <w:rPr>
           <w:color w:val="00B050"/>
         </w:rPr>
         <w:br w:type="page"/>
       </w:r>
+    </w:p>
+    <w:p>
+      <w:pPr>
+        <w:rPr>
+          <w:color w:val="00B050"/>
+        </w:rPr>
+      </w:pPr>
+      <w:r>
+        <w:rPr>
+          <w:color w:val="00B050"/>
+        </w:rPr>
+        <w:lastRenderedPageBreak/>
+        <w:t>//Program Code</w:t>
+      </w:r>
+    </w:p>
+    <w:p>
+      <w:r>
+        <w:t>Task 1 Remove salt and pepper noise:  median filter</w:t>
+      </w:r>
+    </w:p>
+    <w:p>
+      <w:r>
+        <w:t>Task 2 Structured noise removal:</w:t>
+      </w:r>
+    </w:p>
+    <w:p>
+      <w:pPr>
+        <w:rPr>
+          <w:color w:val="00B050"/>
+        </w:rPr>
+      </w:pPr>
+      <w:r>
+        <w:rPr>
+          <w:color w:val="00B050"/>
+        </w:rPr>
+        <w:t>//load Original grey image</w:t>
+      </w:r>
+    </w:p>
+    <w:p>
+      <w:proofErr w:type="spellStart"/>
+      <w:r>
+        <w:t>OImage</w:t>
+      </w:r>
+      <w:proofErr w:type="spellEnd"/>
+      <w:r>
+        <w:t xml:space="preserve"> = </w:t>
+      </w:r>
+      <w:proofErr w:type="spellStart"/>
+      <w:proofErr w:type="gramStart"/>
+      <w:r>
+        <w:t>imread</w:t>
+      </w:r>
+      <w:proofErr w:type="spellEnd"/>
+      <w:r>
+        <w:t>(</w:t>
+      </w:r>
+      <w:proofErr w:type="gramEnd"/>
+      <w:r>
+        <w:t>'\\</w:t>
+      </w:r>
+      <w:proofErr w:type="spellStart"/>
+      <w:r>
+        <w:t>ndrive</w:t>
+      </w:r>
+      <w:proofErr w:type="spellEnd"/>
+      <w:r>
+        <w:t>\xw0098</w:t>
+      </w:r>
+      <w:r>
+        <w:t>07\.</w:t>
+      </w:r>
+      <w:proofErr w:type="spellStart"/>
+      <w:r>
+        <w:t>do_not_delete</w:t>
+      </w:r>
+      <w:proofErr w:type="spellEnd"/>
+      <w:r>
+        <w:t>\</w:t>
+      </w:r>
+      <w:proofErr w:type="spellStart"/>
+      <w:r>
+        <w:t>desktop.xp</w:t>
+      </w:r>
+      <w:proofErr w:type="spellEnd"/>
+      <w:r>
+        <w:t xml:space="preserve">\IA </w:t>
+      </w:r>
+      <w:r>
+        <w:t>assignment\Images\swanNoise.bmp');</w:t>
+      </w:r>
+      <w:r>
+        <w:rPr>
+          <w:color w:val="00B050"/>
+        </w:rPr>
+        <w:br w:type="page"/>
+      </w:r>
+      <w:bookmarkStart w:id="0" w:name="_GoBack"/>
+      <w:bookmarkEnd w:id="0"/>
     </w:p>
     <w:p>
       <w:pPr>

</xml_diff>